<commit_message>
Save all images and changes to Jupyter nbks
</commit_message>
<xml_diff>
--- a/GW_Project_Research.docx
+++ b/GW_Project_Research.docx
@@ -516,6 +516,106 @@
         <w:spacing w:after="0"/>
         <w:rPr>
           <w:b/>
+        </w:rPr>
+      </w:pPr>
+      <w:r>
+        <w:rPr>
+          <w:b/>
+        </w:rPr>
+        <w:t>AF co2 data set co2 unit</w:t>
+      </w:r>
+      <w:r>
+        <w:rPr>
+          <w:b/>
+        </w:rPr>
+        <w:t>????</w:t>
+      </w:r>
+      <w:r>
+        <w:rPr>
+          <w:b/>
+        </w:rPr>
+        <w:t>:</w:t>
+      </w:r>
+    </w:p>
+    <w:p>
+      <w:pPr>
+        <w:spacing w:after="0"/>
+      </w:pPr>
+      <w:r>
+        <w:t xml:space="preserve"> Total CO2 emissions from fossil-fuels and cement production (thousand metric tons of C)</w:t>
+      </w:r>
+    </w:p>
+    <w:p>
+      <w:pPr>
+        <w:spacing w:after="0"/>
+        <w:rPr>
+          <w:b/>
+        </w:rPr>
+      </w:pPr>
+      <w:r>
+        <w:rPr>
+          <w:b/>
+        </w:rPr>
+        <w:t>Fossil Fuel emissions by Nation: co2 data source:</w:t>
+      </w:r>
+    </w:p>
+    <w:p>
+      <w:pPr>
+        <w:spacing w:after="0"/>
+      </w:pPr>
+      <w:r>
+        <w:t xml:space="preserve"> </w:t>
+      </w:r>
+      <w:hyperlink r:id="rId15" w:history="1">
+        <w:r>
+          <w:rPr>
+            <w:rStyle w:val="Hyperlink"/>
+          </w:rPr>
+          <w:t>http://cdiac.ess-div</w:t>
+        </w:r>
+        <w:r>
+          <w:rPr>
+            <w:rStyle w:val="Hyperlink"/>
+          </w:rPr>
+          <w:t>e</w:t>
+        </w:r>
+        <w:r>
+          <w:rPr>
+            <w:rStyle w:val="Hyperlink"/>
+          </w:rPr>
+          <w:t>.lbl.gov/trends/emis/tre_coun.html</w:t>
+        </w:r>
+      </w:hyperlink>
+      <w:r>
+        <w:t xml:space="preserve">  </w:t>
+      </w:r>
+    </w:p>
+    <w:p>
+      <w:pPr>
+        <w:spacing w:after="0"/>
+      </w:pPr>
+      <w:r>
+        <w:t>Authors: Tom Boden and Bob Andres (Oak Ridge National Laboratory); Gregg Marland (Appalachian State University)</w:t>
+      </w:r>
+    </w:p>
+    <w:p>
+      <w:pPr>
+        <w:spacing w:after="0"/>
+      </w:pPr>
+      <w:r>
+        <w:t>DOI: 10.3334/CDIAC/00001_V2017</w:t>
+      </w:r>
+    </w:p>
+    <w:p>
+      <w:pPr>
+        <w:spacing w:after="0"/>
+      </w:pPr>
+    </w:p>
+    <w:p>
+      <w:pPr>
+        <w:spacing w:after="0"/>
+        <w:rPr>
+          <w:b/>
           <w:sz w:val="28"/>
           <w:szCs w:val="28"/>
         </w:rPr>
@@ -657,7 +757,7 @@
         </w:numPr>
         <w:spacing w:after="0"/>
       </w:pPr>
-      <w:hyperlink r:id="rId15" w:history="1">
+      <w:hyperlink r:id="rId16" w:history="1">
         <w:r>
           <w:rPr>
             <w:rStyle w:val="Hyperlink"/>
@@ -800,6 +900,7 @@
           <w:sz w:val="28"/>
           <w:szCs w:val="28"/>
         </w:rPr>
+        <w:lastRenderedPageBreak/>
         <w:t xml:space="preserve">Charts and </w:t>
       </w:r>
       <w:r>
@@ -815,7 +916,7 @@
       <w:pPr>
         <w:spacing w:after="0"/>
       </w:pPr>
-      <w:hyperlink r:id="rId16" w:history="1">
+      <w:hyperlink r:id="rId17" w:history="1">
         <w:r>
           <w:rPr>
             <w:rStyle w:val="Hyperlink"/>
@@ -833,7 +934,7 @@
       <w:pPr>
         <w:spacing w:after="0"/>
       </w:pPr>
-      <w:hyperlink r:id="rId17" w:tgtFrame="_blank" w:history="1">
+      <w:hyperlink r:id="rId18" w:tgtFrame="_blank" w:history="1">
         <w:r>
           <w:rPr>
             <w:rStyle w:val="Hyperlink"/>
@@ -888,7 +989,7 @@
       <w:pPr>
         <w:spacing w:after="0"/>
       </w:pPr>
-      <w:hyperlink r:id="rId18" w:history="1">
+      <w:hyperlink r:id="rId19" w:history="1">
         <w:r>
           <w:rPr>
             <w:rStyle w:val="Hyperlink"/>
@@ -924,7 +1025,7 @@
       <w:pPr>
         <w:spacing w:after="0"/>
       </w:pPr>
-      <w:hyperlink r:id="rId19" w:history="1">
+      <w:hyperlink r:id="rId20" w:history="1">
         <w:r>
           <w:rPr>
             <w:rStyle w:val="Hyperlink"/>
@@ -963,7 +1064,7 @@
       <w:pPr>
         <w:spacing w:after="0"/>
       </w:pPr>
-      <w:hyperlink r:id="rId20" w:history="1">
+      <w:hyperlink r:id="rId21" w:history="1">
         <w:r>
           <w:rPr>
             <w:rStyle w:val="Hyperlink"/>
@@ -1019,7 +1120,7 @@
       <w:pPr>
         <w:spacing w:after="0"/>
       </w:pPr>
-      <w:hyperlink r:id="rId21" w:history="1">
+      <w:hyperlink r:id="rId22" w:history="1">
         <w:r>
           <w:rPr>
             <w:rStyle w:val="Hyperlink"/>
@@ -1069,7 +1170,7 @@
       <w:pPr>
         <w:spacing w:after="0"/>
       </w:pPr>
-      <w:hyperlink r:id="rId22" w:history="1">
+      <w:hyperlink r:id="rId23" w:history="1">
         <w:r>
           <w:rPr>
             <w:rStyle w:val="Hyperlink"/>
@@ -1101,7 +1202,7 @@
       <w:pPr>
         <w:spacing w:after="0"/>
       </w:pPr>
-      <w:hyperlink r:id="rId23" w:history="1">
+      <w:hyperlink r:id="rId24" w:history="1">
         <w:r>
           <w:rPr>
             <w:rStyle w:val="Hyperlink"/>
@@ -1198,7 +1299,7 @@
       <w:r>
         <w:t xml:space="preserve"> </w:t>
       </w:r>
-      <w:hyperlink r:id="rId24" w:history="1">
+      <w:hyperlink r:id="rId25" w:history="1">
         <w:r>
           <w:rPr>
             <w:rStyle w:val="Hyperlink"/>
@@ -1223,7 +1324,7 @@
       <w:r>
         <w:t xml:space="preserve"> </w:t>
       </w:r>
-      <w:hyperlink r:id="rId25" w:history="1">
+      <w:hyperlink r:id="rId26" w:history="1">
         <w:r>
           <w:rPr>
             <w:rStyle w:val="Hyperlink"/>
@@ -1245,7 +1346,7 @@
       <w:r>
         <w:t xml:space="preserve"> </w:t>
       </w:r>
-      <w:hyperlink r:id="rId26" w:history="1">
+      <w:hyperlink r:id="rId27" w:history="1">
         <w:r>
           <w:rPr>
             <w:rStyle w:val="Hyperlink"/>
@@ -1355,7 +1456,7 @@
       <w:pPr>
         <w:spacing w:after="0"/>
       </w:pPr>
-      <w:hyperlink r:id="rId27" w:history="1">
+      <w:hyperlink r:id="rId28" w:history="1">
         <w:r>
           <w:rPr>
             <w:rStyle w:val="Hyperlink"/>
@@ -1375,6 +1476,7 @@
         <w:rPr>
           <w:b/>
         </w:rPr>
+        <w:lastRenderedPageBreak/>
         <w:t>A link to Climate Change supporters:</w:t>
       </w:r>
     </w:p>
@@ -1382,7 +1484,7 @@
       <w:pPr>
         <w:spacing w:after="0"/>
       </w:pPr>
-      <w:hyperlink r:id="rId28" w:history="1">
+      <w:hyperlink r:id="rId29" w:history="1">
         <w:r>
           <w:rPr>
             <w:rStyle w:val="Hyperlink"/>
@@ -1409,7 +1511,7 @@
       <w:pPr>
         <w:spacing w:after="0"/>
       </w:pPr>
-      <w:hyperlink r:id="rId29" w:history="1">
+      <w:hyperlink r:id="rId30" w:history="1">
         <w:r>
           <w:rPr>
             <w:rStyle w:val="Hyperlink"/>
@@ -1458,7 +1560,6 @@
           <w:sz w:val="28"/>
           <w:szCs w:val="28"/>
         </w:rPr>
-        <w:lastRenderedPageBreak/>
         <w:t xml:space="preserve">Climate Deniers by </w:t>
       </w:r>
       <w:r>
@@ -1473,7 +1574,7 @@
       <w:r>
         <w:t> is an American news website. It is a project of the </w:t>
       </w:r>
-      <w:hyperlink r:id="rId30" w:anchor="Center_for_American_Progress_Action_Fund" w:tooltip="Center for American Progress" w:history="1">
+      <w:hyperlink r:id="rId31" w:anchor="Center_for_American_Progress_Action_Fund" w:tooltip="Center for American Progress" w:history="1">
         <w:r>
           <w:rPr>
             <w:rStyle w:val="Hyperlink"/>
@@ -1484,7 +1585,7 @@
       <w:r>
         <w:t> (CAP Action), a </w:t>
       </w:r>
-      <w:hyperlink r:id="rId31" w:tooltip="Progressivism in the United States" w:history="1">
+      <w:hyperlink r:id="rId32" w:tooltip="Progressivism in the United States" w:history="1">
         <w:r>
           <w:rPr>
             <w:rStyle w:val="Hyperlink"/>
@@ -1522,7 +1623,7 @@
       <w:pPr>
         <w:spacing w:after="0"/>
       </w:pPr>
-      <w:hyperlink r:id="rId32" w:history="1">
+      <w:hyperlink r:id="rId33" w:history="1">
         <w:r>
           <w:rPr>
             <w:rStyle w:val="Hyperlink"/>
@@ -1590,7 +1691,7 @@
       <w:pPr>
         <w:spacing w:after="0"/>
       </w:pPr>
-      <w:hyperlink r:id="rId33" w:tgtFrame="_blank" w:history="1">
+      <w:hyperlink r:id="rId34" w:tgtFrame="_blank" w:history="1">
         <w:r>
           <w:rPr>
             <w:rStyle w:val="Hyperlink"/>
@@ -1603,7 +1704,7 @@
       <w:r>
         <w:br/>
       </w:r>
-      <w:hyperlink r:id="rId34" w:tgtFrame="_blank" w:history="1">
+      <w:hyperlink r:id="rId35" w:tgtFrame="_blank" w:history="1">
         <w:r>
           <w:rPr>
             <w:rStyle w:val="Hyperlink"/>
@@ -1616,7 +1717,7 @@
       <w:r>
         <w:br/>
       </w:r>
-      <w:hyperlink r:id="rId35" w:tgtFrame="_blank" w:history="1">
+      <w:hyperlink r:id="rId36" w:tgtFrame="_blank" w:history="1">
         <w:r>
           <w:rPr>
             <w:rStyle w:val="Hyperlink"/>
@@ -1626,7 +1727,7 @@
           <w:t>https://www.ncdc.noaa.gov/cdo-web/webservices/v2</w:t>
         </w:r>
       </w:hyperlink>
-      <w:hyperlink r:id="rId36" w:tgtFrame="_blank" w:history="1">
+      <w:hyperlink r:id="rId37" w:tgtFrame="_blank" w:history="1">
         <w:r>
           <w:rPr>
             <w:rStyle w:val="Hyperlink"/>
@@ -1639,7 +1740,7 @@
       <w:r>
         <w:t> </w:t>
       </w:r>
-      <w:hyperlink r:id="rId37" w:tgtFrame="_blank" w:history="1">
+      <w:hyperlink r:id="rId38" w:tgtFrame="_blank" w:history="1">
         <w:r>
           <w:rPr>
             <w:rStyle w:val="Hyperlink"/>
@@ -1693,7 +1794,7 @@
       <w:pPr>
         <w:spacing w:after="0"/>
       </w:pPr>
-      <w:hyperlink r:id="rId38" w:history="1">
+      <w:hyperlink r:id="rId39" w:history="1">
         <w:r>
           <w:rPr>
             <w:rStyle w:val="Hyperlink"/>
@@ -1709,7 +1810,7 @@
       <w:pPr>
         <w:spacing w:after="0"/>
       </w:pPr>
-      <w:hyperlink r:id="rId39" w:history="1">
+      <w:hyperlink r:id="rId40" w:history="1">
         <w:r>
           <w:rPr>
             <w:rStyle w:val="Hyperlink"/>
@@ -1752,7 +1853,7 @@
       <w:pPr>
         <w:spacing w:after="0"/>
       </w:pPr>
-      <w:hyperlink r:id="rId40" w:history="1">
+      <w:hyperlink r:id="rId41" w:history="1">
         <w:r>
           <w:rPr>
             <w:rStyle w:val="Hyperlink"/>
@@ -1788,6 +1889,7 @@
         <w:rPr>
           <w:b/>
         </w:rPr>
+        <w:lastRenderedPageBreak/>
         <w:t>Climate Data Online (CDO</w:t>
       </w:r>
       <w:r>
@@ -1801,7 +1903,7 @@
       <w:pPr>
         <w:spacing w:after="0"/>
       </w:pPr>
-      <w:hyperlink r:id="rId41" w:history="1">
+      <w:hyperlink r:id="rId42" w:history="1">
         <w:r>
           <w:rPr>
             <w:rStyle w:val="Hyperlink"/>
@@ -1861,7 +1963,7 @@
       <w:pPr>
         <w:spacing w:after="0"/>
       </w:pPr>
-      <w:hyperlink r:id="rId42" w:history="1">
+      <w:hyperlink r:id="rId43" w:history="1">
         <w:r>
           <w:rPr>
             <w:rStyle w:val="Hyperlink"/>
@@ -3294,6 +3396,7 @@
               <w:spacing w:after="0"/>
             </w:pPr>
             <w:r>
+              <w:lastRenderedPageBreak/>
               <w:t>Π</w:t>
             </w:r>
           </w:p>
@@ -3543,7 +3646,6 @@
               <w:spacing w:after="0"/>
             </w:pPr>
             <w:r>
-              <w:lastRenderedPageBreak/>
               <w:t>T</w:t>
             </w:r>
           </w:p>
@@ -4018,7 +4120,7 @@
             <w:r>
               <w:t>OMEGA (oh-MAY-guh) Last letter of the Greek alphabet. The lower-case ω denotes the smallest </w:t>
             </w:r>
-            <w:hyperlink r:id="rId43" w:history="1">
+            <w:hyperlink r:id="rId44" w:history="1">
               <w:r>
                 <w:rPr>
                   <w:rStyle w:val="Hyperlink"/>
@@ -4029,7 +4131,7 @@
             <w:r>
               <w:t> ordinal in set-theory, isomorphic to the set of </w:t>
             </w:r>
-            <w:hyperlink r:id="rId44" w:history="1">
+            <w:hyperlink r:id="rId45" w:history="1">
               <w:r>
                 <w:rPr>
                   <w:rStyle w:val="Hyperlink"/>
@@ -4070,7 +4172,7 @@
                     </pic:cNvPicPr>
                   </pic:nvPicPr>
                   <pic:blipFill>
-                    <a:blip r:embed="rId45"/>
+                    <a:blip r:embed="rId46"/>
                     <a:srcRect/>
                     <a:stretch>
                       <a:fillRect/>
@@ -4099,13 +4201,74 @@
         </w:drawing>
       </w:r>
     </w:p>
+    <w:p>
+      <w:pPr>
+        <w:spacing w:after="0"/>
+      </w:pPr>
+    </w:p>
+    <w:p>
+      <w:pPr>
+        <w:spacing w:after="0"/>
+      </w:pPr>
+      <w:r>
+        <w:rPr>
+          <w:noProof/>
+        </w:rPr>
+        <w:lastRenderedPageBreak/>
+        <w:drawing>
+          <wp:inline distT="0" distB="0" distL="0" distR="0">
+            <wp:extent cx="5943600" cy="4054549"/>
+            <wp:effectExtent l="19050" t="0" r="0" b="0"/>
+            <wp:docPr id="2" name="Picture 1"/>
+            <wp:cNvGraphicFramePr>
+              <a:graphicFrameLocks xmlns:a="http://schemas.openxmlformats.org/drawingml/2006/main" noChangeAspect="1"/>
+            </wp:cNvGraphicFramePr>
+            <a:graphic xmlns:a="http://schemas.openxmlformats.org/drawingml/2006/main">
+              <a:graphicData uri="http://schemas.openxmlformats.org/drawingml/2006/picture">
+                <pic:pic xmlns:pic="http://schemas.openxmlformats.org/drawingml/2006/picture">
+                  <pic:nvPicPr>
+                    <pic:cNvPr id="0" name="Picture 1"/>
+                    <pic:cNvPicPr>
+                      <a:picLocks noChangeAspect="1" noChangeArrowheads="1"/>
+                    </pic:cNvPicPr>
+                  </pic:nvPicPr>
+                  <pic:blipFill>
+                    <a:blip r:embed="rId47"/>
+                    <a:srcRect/>
+                    <a:stretch>
+                      <a:fillRect/>
+                    </a:stretch>
+                  </pic:blipFill>
+                  <pic:spPr bwMode="auto">
+                    <a:xfrm>
+                      <a:off x="0" y="0"/>
+                      <a:ext cx="5943600" cy="4054549"/>
+                    </a:xfrm>
+                    <a:prstGeom prst="rect">
+                      <a:avLst/>
+                    </a:prstGeom>
+                    <a:noFill/>
+                    <a:ln w="9525">
+                      <a:noFill/>
+                      <a:miter lim="800000"/>
+                      <a:headEnd/>
+                      <a:tailEnd/>
+                    </a:ln>
+                  </pic:spPr>
+                </pic:pic>
+              </a:graphicData>
+            </a:graphic>
+          </wp:inline>
+        </w:drawing>
+      </w:r>
+    </w:p>
     <w:sectPr>
-      <w:headerReference w:type="even" r:id="rId46"/>
-      <w:headerReference w:type="default" r:id="rId47"/>
-      <w:footerReference w:type="even" r:id="rId48"/>
-      <w:footerReference w:type="default" r:id="rId49"/>
-      <w:headerReference w:type="first" r:id="rId50"/>
-      <w:footerReference w:type="first" r:id="rId51"/>
+      <w:headerReference w:type="even" r:id="rId48"/>
+      <w:headerReference w:type="default" r:id="rId49"/>
+      <w:footerReference w:type="even" r:id="rId50"/>
+      <w:footerReference w:type="default" r:id="rId51"/>
+      <w:headerReference w:type="first" r:id="rId52"/>
+      <w:footerReference w:type="first" r:id="rId53"/>
       <w:pgSz w:w="12240" w:h="15840"/>
       <w:pgMar w:top="1440" w:right="1440" w:bottom="1440" w:left="1440" w:header="720" w:footer="720" w:gutter="0"/>
       <w:cols w:space="720"/>

</xml_diff>

<commit_message>
Save d3 Global Warming page related files
</commit_message>
<xml_diff>
--- a/GW_Project_Research.docx
+++ b/GW_Project_Research.docx
@@ -502,7 +502,19 @@
           <w:rPr>
             <w:rStyle w:val="Hyperlink"/>
           </w:rPr>
-          <w:t>https://wattsupwiththat.com/2012/04/11/does-co2-correlate-with-temperature-history-a-look-at-multiple-timescales-in-the-context-of-the-shakun-et-al-paper/</w:t>
+          <w:t>https://wattsup</w:t>
+        </w:r>
+        <w:r>
+          <w:rPr>
+            <w:rStyle w:val="Hyperlink"/>
+          </w:rPr>
+          <w:t>w</w:t>
+        </w:r>
+        <w:r>
+          <w:rPr>
+            <w:rStyle w:val="Hyperlink"/>
+          </w:rPr>
+          <w:t>iththat.com/2012/04/11/does-co2-correlate-with-temperature-history-a-look-at-multiple-timescales-in-the-context-of-the-shakun-et-al-paper/</w:t>
         </w:r>
       </w:hyperlink>
     </w:p>
@@ -571,19 +583,7 @@
           <w:rPr>
             <w:rStyle w:val="Hyperlink"/>
           </w:rPr>
-          <w:t>http://cdiac.ess-div</w:t>
-        </w:r>
-        <w:r>
-          <w:rPr>
-            <w:rStyle w:val="Hyperlink"/>
-          </w:rPr>
-          <w:t>e</w:t>
-        </w:r>
-        <w:r>
-          <w:rPr>
-            <w:rStyle w:val="Hyperlink"/>
-          </w:rPr>
-          <w:t>.lbl.gov/trends/emis/tre_coun.html</w:t>
+          <w:t>http://cdiac.ess-dive.lbl.gov/trends/emis/tre_coun.html</w:t>
         </w:r>
       </w:hyperlink>
       <w:r>
@@ -921,7 +921,31 @@
           <w:rPr>
             <w:rStyle w:val="Hyperlink"/>
           </w:rPr>
-          <w:t>https://community.plot.ly/t/map-with-custom-choropleth-areas/991/2?u=monfera</w:t>
+          <w:t>https://com</w:t>
+        </w:r>
+        <w:r>
+          <w:rPr>
+            <w:rStyle w:val="Hyperlink"/>
+          </w:rPr>
+          <w:t>m</w:t>
+        </w:r>
+        <w:r>
+          <w:rPr>
+            <w:rStyle w:val="Hyperlink"/>
+          </w:rPr>
+          <w:t>unity.plot.ly/t/map-w</w:t>
+        </w:r>
+        <w:r>
+          <w:rPr>
+            <w:rStyle w:val="Hyperlink"/>
+          </w:rPr>
+          <w:t>i</w:t>
+        </w:r>
+        <w:r>
+          <w:rPr>
+            <w:rStyle w:val="Hyperlink"/>
+          </w:rPr>
+          <w:t>th-custom-choropleth-areas/991/2?u=monfera</w:t>
         </w:r>
       </w:hyperlink>
     </w:p>
@@ -994,7 +1018,19 @@
           <w:rPr>
             <w:rStyle w:val="Hyperlink"/>
           </w:rPr>
-          <w:t>https://plot.ly/javascript/choropleth-maps/</w:t>
+          <w:t>https://plot.l</w:t>
+        </w:r>
+        <w:r>
+          <w:rPr>
+            <w:rStyle w:val="Hyperlink"/>
+          </w:rPr>
+          <w:t>y</w:t>
+        </w:r>
+        <w:r>
+          <w:rPr>
+            <w:rStyle w:val="Hyperlink"/>
+          </w:rPr>
+          <w:t>/javascript/choropleth-maps/</w:t>
         </w:r>
       </w:hyperlink>
     </w:p>
@@ -1089,25 +1125,19 @@
         <w:rPr>
           <w:b/>
         </w:rPr>
-        <w:t>Use</w:t>
-      </w:r>
-      <w:r>
-        <w:rPr>
-          <w:b/>
-        </w:rPr>
-        <w:t xml:space="preserve">  hw9</w:t>
-      </w:r>
-      <w:r>
-        <w:rPr>
-          <w:b/>
-        </w:rPr>
-        <w:t xml:space="preserve"> word document</w:t>
-      </w:r>
-      <w:r>
-        <w:rPr>
-          <w:b/>
-        </w:rPr>
-        <w:t xml:space="preserve"> - </w:t>
+        <w:t>hw9</w:t>
+      </w:r>
+      <w:r>
+        <w:rPr>
+          <w:b/>
+        </w:rPr>
+        <w:t xml:space="preserve"> link to </w:t>
+      </w:r>
+      <w:r>
+        <w:rPr>
+          <w:b/>
+        </w:rPr>
+        <w:t xml:space="preserve">- </w:t>
       </w:r>
       <w:r>
         <w:rPr>
@@ -1139,6 +1169,43 @@
         <w:spacing w:after="0"/>
         <w:rPr>
           <w:b/>
+        </w:rPr>
+      </w:pPr>
+      <w:r>
+        <w:rPr>
+          <w:b/>
+        </w:rPr>
+        <w:t>Arrow: better dates and times for Python. Arrow is a Python library that provides a sensible, intelligent way of creating, manipulating, formatting and converting dates and times.</w:t>
+      </w:r>
+    </w:p>
+    <w:p>
+      <w:pPr>
+        <w:spacing w:after="0"/>
+      </w:pPr>
+      <w:hyperlink r:id="rId23" w:history="1">
+        <w:r>
+          <w:rPr>
+            <w:rStyle w:val="Hyperlink"/>
+          </w:rPr>
+          <w:t>http://arrow.readthedocs.io/en/latest/</w:t>
+        </w:r>
+      </w:hyperlink>
+    </w:p>
+    <w:p>
+      <w:pPr>
+        <w:spacing w:after="0"/>
+      </w:pPr>
+    </w:p>
+    <w:p>
+      <w:pPr>
+        <w:spacing w:after="0"/>
+      </w:pPr>
+    </w:p>
+    <w:p>
+      <w:pPr>
+        <w:spacing w:after="0"/>
+        <w:rPr>
+          <w:b/>
           <w:sz w:val="28"/>
           <w:szCs w:val="28"/>
         </w:rPr>
@@ -1170,7 +1237,7 @@
       <w:pPr>
         <w:spacing w:after="0"/>
       </w:pPr>
-      <w:hyperlink r:id="rId23" w:history="1">
+      <w:hyperlink r:id="rId24" w:history="1">
         <w:r>
           <w:rPr>
             <w:rStyle w:val="Hyperlink"/>
@@ -1202,7 +1269,7 @@
       <w:pPr>
         <w:spacing w:after="0"/>
       </w:pPr>
-      <w:hyperlink r:id="rId24" w:history="1">
+      <w:hyperlink r:id="rId25" w:history="1">
         <w:r>
           <w:rPr>
             <w:rStyle w:val="Hyperlink"/>
@@ -1299,7 +1366,7 @@
       <w:r>
         <w:t xml:space="preserve"> </w:t>
       </w:r>
-      <w:hyperlink r:id="rId25" w:history="1">
+      <w:hyperlink r:id="rId26" w:history="1">
         <w:r>
           <w:rPr>
             <w:rStyle w:val="Hyperlink"/>
@@ -1324,7 +1391,7 @@
       <w:r>
         <w:t xml:space="preserve"> </w:t>
       </w:r>
-      <w:hyperlink r:id="rId26" w:history="1">
+      <w:hyperlink r:id="rId27" w:history="1">
         <w:r>
           <w:rPr>
             <w:rStyle w:val="Hyperlink"/>
@@ -1346,7 +1413,7 @@
       <w:r>
         <w:t xml:space="preserve"> </w:t>
       </w:r>
-      <w:hyperlink r:id="rId27" w:history="1">
+      <w:hyperlink r:id="rId28" w:history="1">
         <w:r>
           <w:rPr>
             <w:rStyle w:val="Hyperlink"/>
@@ -1400,6 +1467,7 @@
         <w:spacing w:after="0"/>
       </w:pPr>
       <w:r>
+        <w:lastRenderedPageBreak/>
         <w:t>&lt;</w:t>
       </w:r>
       <w:r>
@@ -1456,7 +1524,7 @@
       <w:pPr>
         <w:spacing w:after="0"/>
       </w:pPr>
-      <w:hyperlink r:id="rId28" w:history="1">
+      <w:hyperlink r:id="rId29" w:history="1">
         <w:r>
           <w:rPr>
             <w:rStyle w:val="Hyperlink"/>
@@ -1476,7 +1544,6 @@
         <w:rPr>
           <w:b/>
         </w:rPr>
-        <w:lastRenderedPageBreak/>
         <w:t>A link to Climate Change supporters:</w:t>
       </w:r>
     </w:p>
@@ -1484,7 +1551,7 @@
       <w:pPr>
         <w:spacing w:after="0"/>
       </w:pPr>
-      <w:hyperlink r:id="rId29" w:history="1">
+      <w:hyperlink r:id="rId30" w:history="1">
         <w:r>
           <w:rPr>
             <w:rStyle w:val="Hyperlink"/>
@@ -1511,7 +1578,7 @@
       <w:pPr>
         <w:spacing w:after="0"/>
       </w:pPr>
-      <w:hyperlink r:id="rId30" w:history="1">
+      <w:hyperlink r:id="rId31" w:history="1">
         <w:r>
           <w:rPr>
             <w:rStyle w:val="Hyperlink"/>
@@ -1574,7 +1641,7 @@
       <w:r>
         <w:t> is an American news website. It is a project of the </w:t>
       </w:r>
-      <w:hyperlink r:id="rId31" w:anchor="Center_for_American_Progress_Action_Fund" w:tooltip="Center for American Progress" w:history="1">
+      <w:hyperlink r:id="rId32" w:anchor="Center_for_American_Progress_Action_Fund" w:tooltip="Center for American Progress" w:history="1">
         <w:r>
           <w:rPr>
             <w:rStyle w:val="Hyperlink"/>
@@ -1585,7 +1652,7 @@
       <w:r>
         <w:t> (CAP Action), a </w:t>
       </w:r>
-      <w:hyperlink r:id="rId32" w:tooltip="Progressivism in the United States" w:history="1">
+      <w:hyperlink r:id="rId33" w:tooltip="Progressivism in the United States" w:history="1">
         <w:r>
           <w:rPr>
             <w:rStyle w:val="Hyperlink"/>
@@ -1623,7 +1690,7 @@
       <w:pPr>
         <w:spacing w:after="0"/>
       </w:pPr>
-      <w:hyperlink r:id="rId33" w:history="1">
+      <w:hyperlink r:id="rId34" w:history="1">
         <w:r>
           <w:rPr>
             <w:rStyle w:val="Hyperlink"/>
@@ -1691,7 +1758,7 @@
       <w:pPr>
         <w:spacing w:after="0"/>
       </w:pPr>
-      <w:hyperlink r:id="rId34" w:tgtFrame="_blank" w:history="1">
+      <w:hyperlink r:id="rId35" w:tgtFrame="_blank" w:history="1">
         <w:r>
           <w:rPr>
             <w:rStyle w:val="Hyperlink"/>
@@ -1704,7 +1771,7 @@
       <w:r>
         <w:br/>
       </w:r>
-      <w:hyperlink r:id="rId35" w:tgtFrame="_blank" w:history="1">
+      <w:hyperlink r:id="rId36" w:tgtFrame="_blank" w:history="1">
         <w:r>
           <w:rPr>
             <w:rStyle w:val="Hyperlink"/>
@@ -1717,7 +1784,7 @@
       <w:r>
         <w:br/>
       </w:r>
-      <w:hyperlink r:id="rId36" w:tgtFrame="_blank" w:history="1">
+      <w:hyperlink r:id="rId37" w:tgtFrame="_blank" w:history="1">
         <w:r>
           <w:rPr>
             <w:rStyle w:val="Hyperlink"/>
@@ -1727,7 +1794,7 @@
           <w:t>https://www.ncdc.noaa.gov/cdo-web/webservices/v2</w:t>
         </w:r>
       </w:hyperlink>
-      <w:hyperlink r:id="rId37" w:tgtFrame="_blank" w:history="1">
+      <w:hyperlink r:id="rId38" w:tgtFrame="_blank" w:history="1">
         <w:r>
           <w:rPr>
             <w:rStyle w:val="Hyperlink"/>
@@ -1740,7 +1807,7 @@
       <w:r>
         <w:t> </w:t>
       </w:r>
-      <w:hyperlink r:id="rId38" w:tgtFrame="_blank" w:history="1">
+      <w:hyperlink r:id="rId39" w:tgtFrame="_blank" w:history="1">
         <w:r>
           <w:rPr>
             <w:rStyle w:val="Hyperlink"/>
@@ -1794,7 +1861,7 @@
       <w:pPr>
         <w:spacing w:after="0"/>
       </w:pPr>
-      <w:hyperlink r:id="rId39" w:history="1">
+      <w:hyperlink r:id="rId40" w:history="1">
         <w:r>
           <w:rPr>
             <w:rStyle w:val="Hyperlink"/>
@@ -1810,7 +1877,7 @@
       <w:pPr>
         <w:spacing w:after="0"/>
       </w:pPr>
-      <w:hyperlink r:id="rId40" w:history="1">
+      <w:hyperlink r:id="rId41" w:history="1">
         <w:r>
           <w:rPr>
             <w:rStyle w:val="Hyperlink"/>
@@ -1853,7 +1920,7 @@
       <w:pPr>
         <w:spacing w:after="0"/>
       </w:pPr>
-      <w:hyperlink r:id="rId41" w:history="1">
+      <w:hyperlink r:id="rId42" w:history="1">
         <w:r>
           <w:rPr>
             <w:rStyle w:val="Hyperlink"/>
@@ -1889,7 +1956,6 @@
         <w:rPr>
           <w:b/>
         </w:rPr>
-        <w:lastRenderedPageBreak/>
         <w:t>Climate Data Online (CDO</w:t>
       </w:r>
       <w:r>
@@ -1903,7 +1969,7 @@
       <w:pPr>
         <w:spacing w:after="0"/>
       </w:pPr>
-      <w:hyperlink r:id="rId42" w:history="1">
+      <w:hyperlink r:id="rId43" w:history="1">
         <w:r>
           <w:rPr>
             <w:rStyle w:val="Hyperlink"/>
@@ -1963,7 +2029,7 @@
       <w:pPr>
         <w:spacing w:after="0"/>
       </w:pPr>
-      <w:hyperlink r:id="rId43" w:history="1">
+      <w:hyperlink r:id="rId44" w:history="1">
         <w:r>
           <w:rPr>
             <w:rStyle w:val="Hyperlink"/>
@@ -3064,6 +3130,7 @@
               <w:spacing w:after="0"/>
             </w:pPr>
             <w:r>
+              <w:lastRenderedPageBreak/>
               <w:t>M</w:t>
             </w:r>
           </w:p>
@@ -3396,7 +3463,6 @@
               <w:spacing w:after="0"/>
             </w:pPr>
             <w:r>
-              <w:lastRenderedPageBreak/>
               <w:t>Π</w:t>
             </w:r>
           </w:p>
@@ -4120,7 +4186,7 @@
             <w:r>
               <w:t>OMEGA (oh-MAY-guh) Last letter of the Greek alphabet. The lower-case ω denotes the smallest </w:t>
             </w:r>
-            <w:hyperlink r:id="rId44" w:history="1">
+            <w:hyperlink r:id="rId45" w:history="1">
               <w:r>
                 <w:rPr>
                   <w:rStyle w:val="Hyperlink"/>
@@ -4131,7 +4197,7 @@
             <w:r>
               <w:t> ordinal in set-theory, isomorphic to the set of </w:t>
             </w:r>
-            <w:hyperlink r:id="rId45" w:history="1">
+            <w:hyperlink r:id="rId46" w:history="1">
               <w:r>
                 <w:rPr>
                   <w:rStyle w:val="Hyperlink"/>
@@ -4154,6 +4220,7 @@
         <w:rPr>
           <w:noProof/>
         </w:rPr>
+        <w:lastRenderedPageBreak/>
         <w:drawing>
           <wp:inline distT="0" distB="0" distL="0" distR="0">
             <wp:extent cx="5943600" cy="4288420"/>
@@ -4172,7 +4239,7 @@
                     </pic:cNvPicPr>
                   </pic:nvPicPr>
                   <pic:blipFill>
-                    <a:blip r:embed="rId46"/>
+                    <a:blip r:embed="rId47"/>
                     <a:srcRect/>
                     <a:stretch>
                       <a:fillRect/>
@@ -4233,7 +4300,7 @@
                     </pic:cNvPicPr>
                   </pic:nvPicPr>
                   <pic:blipFill>
-                    <a:blip r:embed="rId47"/>
+                    <a:blip r:embed="rId48"/>
                     <a:srcRect/>
                     <a:stretch>
                       <a:fillRect/>
@@ -4263,12 +4330,12 @@
       </w:r>
     </w:p>
     <w:sectPr>
-      <w:headerReference w:type="even" r:id="rId48"/>
-      <w:headerReference w:type="default" r:id="rId49"/>
-      <w:footerReference w:type="even" r:id="rId50"/>
-      <w:footerReference w:type="default" r:id="rId51"/>
-      <w:headerReference w:type="first" r:id="rId52"/>
-      <w:footerReference w:type="first" r:id="rId53"/>
+      <w:headerReference w:type="even" r:id="rId49"/>
+      <w:headerReference w:type="default" r:id="rId50"/>
+      <w:footerReference w:type="even" r:id="rId51"/>
+      <w:footerReference w:type="default" r:id="rId52"/>
+      <w:headerReference w:type="first" r:id="rId53"/>
+      <w:footerReference w:type="first" r:id="rId54"/>
       <w:pgSz w:w="12240" w:h="15840"/>
       <w:pgMar w:top="1440" w:right="1440" w:bottom="1440" w:left="1440" w:header="720" w:footer="720" w:gutter="0"/>
       <w:cols w:space="720"/>

</xml_diff>

<commit_message>
move d3 js changes to heroku
</commit_message>
<xml_diff>
--- a/GW_Project_Research.docx
+++ b/GW_Project_Research.docx
@@ -502,19 +502,7 @@
           <w:rPr>
             <w:rStyle w:val="Hyperlink"/>
           </w:rPr>
-          <w:t>https://wattsup</w:t>
-        </w:r>
-        <w:r>
-          <w:rPr>
-            <w:rStyle w:val="Hyperlink"/>
-          </w:rPr>
-          <w:t>w</w:t>
-        </w:r>
-        <w:r>
-          <w:rPr>
-            <w:rStyle w:val="Hyperlink"/>
-          </w:rPr>
-          <w:t>iththat.com/2012/04/11/does-co2-correlate-with-temperature-history-a-look-at-multiple-timescales-in-the-context-of-the-shakun-et-al-paper/</w:t>
+          <w:t>https://wattsupwiththat.com/2012/04/11/does-co2-correlate-with-temperature-history-a-look-at-multiple-timescales-in-the-context-of-the-shakun-et-al-paper/</w:t>
         </w:r>
       </w:hyperlink>
     </w:p>
@@ -921,31 +909,7 @@
           <w:rPr>
             <w:rStyle w:val="Hyperlink"/>
           </w:rPr>
-          <w:t>https://com</w:t>
-        </w:r>
-        <w:r>
-          <w:rPr>
-            <w:rStyle w:val="Hyperlink"/>
-          </w:rPr>
-          <w:t>m</w:t>
-        </w:r>
-        <w:r>
-          <w:rPr>
-            <w:rStyle w:val="Hyperlink"/>
-          </w:rPr>
-          <w:t>unity.plot.ly/t/map-w</w:t>
-        </w:r>
-        <w:r>
-          <w:rPr>
-            <w:rStyle w:val="Hyperlink"/>
-          </w:rPr>
-          <w:t>i</w:t>
-        </w:r>
-        <w:r>
-          <w:rPr>
-            <w:rStyle w:val="Hyperlink"/>
-          </w:rPr>
-          <w:t>th-custom-choropleth-areas/991/2?u=monfera</w:t>
+          <w:t>https://community.plot.ly/t/map-with-custom-choropleth-areas/991/2?u=monfera</w:t>
         </w:r>
       </w:hyperlink>
     </w:p>
@@ -1018,19 +982,7 @@
           <w:rPr>
             <w:rStyle w:val="Hyperlink"/>
           </w:rPr>
-          <w:t>https://plot.l</w:t>
-        </w:r>
-        <w:r>
-          <w:rPr>
-            <w:rStyle w:val="Hyperlink"/>
-          </w:rPr>
-          <w:t>y</w:t>
-        </w:r>
-        <w:r>
-          <w:rPr>
-            <w:rStyle w:val="Hyperlink"/>
-          </w:rPr>
-          <w:t>/javascript/choropleth-maps/</w:t>
+          <w:t>https://plot.ly/javascript/choropleth-maps/</w:t>
         </w:r>
       </w:hyperlink>
     </w:p>
@@ -1199,6 +1151,70 @@
     <w:p>
       <w:pPr>
         <w:spacing w:after="0"/>
+        <w:rPr>
+          <w:b/>
+        </w:rPr>
+      </w:pPr>
+      <w:r>
+        <w:rPr>
+          <w:b/>
+        </w:rPr>
+        <w:t>CSS Named Colors:</w:t>
+      </w:r>
+    </w:p>
+    <w:p>
+      <w:pPr>
+        <w:spacing w:after="0"/>
+      </w:pPr>
+      <w:hyperlink r:id="rId24" w:history="1">
+        <w:r>
+          <w:rPr>
+            <w:rStyle w:val="Hyperlink"/>
+          </w:rPr>
+          <w:t>https://www.w3.org/TR/SVG/types.html#ColorKeywords</w:t>
+        </w:r>
+      </w:hyperlink>
+    </w:p>
+    <w:p>
+      <w:pPr>
+        <w:spacing w:after="0"/>
+      </w:pPr>
+    </w:p>
+    <w:p>
+      <w:pPr>
+        <w:spacing w:after="0"/>
+        <w:rPr>
+          <w:b/>
+        </w:rPr>
+      </w:pPr>
+      <w:r>
+        <w:rPr>
+          <w:b/>
+        </w:rPr>
+        <w:t>Matplotlib Named Colors:</w:t>
+      </w:r>
+    </w:p>
+    <w:p>
+      <w:pPr>
+        <w:spacing w:after="0"/>
+      </w:pPr>
+      <w:hyperlink r:id="rId25" w:history="1">
+        <w:r>
+          <w:rPr>
+            <w:rStyle w:val="Hyperlink"/>
+          </w:rPr>
+          <w:t>https://matplotlib.org/examples/color/named_colors.html</w:t>
+        </w:r>
+      </w:hyperlink>
+    </w:p>
+    <w:p>
+      <w:pPr>
+        <w:spacing w:after="0"/>
+      </w:pPr>
+    </w:p>
+    <w:p>
+      <w:pPr>
+        <w:spacing w:after="0"/>
       </w:pPr>
     </w:p>
     <w:p>
@@ -1237,7 +1253,7 @@
       <w:pPr>
         <w:spacing w:after="0"/>
       </w:pPr>
-      <w:hyperlink r:id="rId24" w:history="1">
+      <w:hyperlink r:id="rId26" w:history="1">
         <w:r>
           <w:rPr>
             <w:rStyle w:val="Hyperlink"/>
@@ -1269,7 +1285,7 @@
       <w:pPr>
         <w:spacing w:after="0"/>
       </w:pPr>
-      <w:hyperlink r:id="rId25" w:history="1">
+      <w:hyperlink r:id="rId27" w:history="1">
         <w:r>
           <w:rPr>
             <w:rStyle w:val="Hyperlink"/>
@@ -1337,6 +1353,7 @@
         <w:rPr>
           <w:b/>
         </w:rPr>
+        <w:lastRenderedPageBreak/>
         <w:t>Bill Nye</w:t>
       </w:r>
       <w:r>
@@ -1366,7 +1383,7 @@
       <w:r>
         <w:t xml:space="preserve"> </w:t>
       </w:r>
-      <w:hyperlink r:id="rId26" w:history="1">
+      <w:hyperlink r:id="rId28" w:history="1">
         <w:r>
           <w:rPr>
             <w:rStyle w:val="Hyperlink"/>
@@ -1391,7 +1408,7 @@
       <w:r>
         <w:t xml:space="preserve"> </w:t>
       </w:r>
-      <w:hyperlink r:id="rId27" w:history="1">
+      <w:hyperlink r:id="rId29" w:history="1">
         <w:r>
           <w:rPr>
             <w:rStyle w:val="Hyperlink"/>
@@ -1413,7 +1430,7 @@
       <w:r>
         <w:t xml:space="preserve"> </w:t>
       </w:r>
-      <w:hyperlink r:id="rId28" w:history="1">
+      <w:hyperlink r:id="rId30" w:history="1">
         <w:r>
           <w:rPr>
             <w:rStyle w:val="Hyperlink"/>
@@ -1467,7 +1484,6 @@
         <w:spacing w:after="0"/>
       </w:pPr>
       <w:r>
-        <w:lastRenderedPageBreak/>
         <w:t>&lt;</w:t>
       </w:r>
       <w:r>
@@ -1524,7 +1540,7 @@
       <w:pPr>
         <w:spacing w:after="0"/>
       </w:pPr>
-      <w:hyperlink r:id="rId29" w:history="1">
+      <w:hyperlink r:id="rId31" w:history="1">
         <w:r>
           <w:rPr>
             <w:rStyle w:val="Hyperlink"/>
@@ -1551,7 +1567,7 @@
       <w:pPr>
         <w:spacing w:after="0"/>
       </w:pPr>
-      <w:hyperlink r:id="rId30" w:history="1">
+      <w:hyperlink r:id="rId32" w:history="1">
         <w:r>
           <w:rPr>
             <w:rStyle w:val="Hyperlink"/>
@@ -1578,7 +1594,7 @@
       <w:pPr>
         <w:spacing w:after="0"/>
       </w:pPr>
-      <w:hyperlink r:id="rId31" w:history="1">
+      <w:hyperlink r:id="rId33" w:history="1">
         <w:r>
           <w:rPr>
             <w:rStyle w:val="Hyperlink"/>
@@ -1641,7 +1657,7 @@
       <w:r>
         <w:t> is an American news website. It is a project of the </w:t>
       </w:r>
-      <w:hyperlink r:id="rId32" w:anchor="Center_for_American_Progress_Action_Fund" w:tooltip="Center for American Progress" w:history="1">
+      <w:hyperlink r:id="rId34" w:anchor="Center_for_American_Progress_Action_Fund" w:tooltip="Center for American Progress" w:history="1">
         <w:r>
           <w:rPr>
             <w:rStyle w:val="Hyperlink"/>
@@ -1652,7 +1668,7 @@
       <w:r>
         <w:t> (CAP Action), a </w:t>
       </w:r>
-      <w:hyperlink r:id="rId33" w:tooltip="Progressivism in the United States" w:history="1">
+      <w:hyperlink r:id="rId35" w:tooltip="Progressivism in the United States" w:history="1">
         <w:r>
           <w:rPr>
             <w:rStyle w:val="Hyperlink"/>
@@ -1690,7 +1706,7 @@
       <w:pPr>
         <w:spacing w:after="0"/>
       </w:pPr>
-      <w:hyperlink r:id="rId34" w:history="1">
+      <w:hyperlink r:id="rId36" w:history="1">
         <w:r>
           <w:rPr>
             <w:rStyle w:val="Hyperlink"/>
@@ -1758,7 +1774,7 @@
       <w:pPr>
         <w:spacing w:after="0"/>
       </w:pPr>
-      <w:hyperlink r:id="rId35" w:tgtFrame="_blank" w:history="1">
+      <w:hyperlink r:id="rId37" w:tgtFrame="_blank" w:history="1">
         <w:r>
           <w:rPr>
             <w:rStyle w:val="Hyperlink"/>
@@ -1771,7 +1787,7 @@
       <w:r>
         <w:br/>
       </w:r>
-      <w:hyperlink r:id="rId36" w:tgtFrame="_blank" w:history="1">
+      <w:hyperlink r:id="rId38" w:tgtFrame="_blank" w:history="1">
         <w:r>
           <w:rPr>
             <w:rStyle w:val="Hyperlink"/>
@@ -1784,7 +1800,7 @@
       <w:r>
         <w:br/>
       </w:r>
-      <w:hyperlink r:id="rId37" w:tgtFrame="_blank" w:history="1">
+      <w:hyperlink r:id="rId39" w:tgtFrame="_blank" w:history="1">
         <w:r>
           <w:rPr>
             <w:rStyle w:val="Hyperlink"/>
@@ -1794,7 +1810,7 @@
           <w:t>https://www.ncdc.noaa.gov/cdo-web/webservices/v2</w:t>
         </w:r>
       </w:hyperlink>
-      <w:hyperlink r:id="rId38" w:tgtFrame="_blank" w:history="1">
+      <w:hyperlink r:id="rId40" w:tgtFrame="_blank" w:history="1">
         <w:r>
           <w:rPr>
             <w:rStyle w:val="Hyperlink"/>
@@ -1807,7 +1823,7 @@
       <w:r>
         <w:t> </w:t>
       </w:r>
-      <w:hyperlink r:id="rId39" w:tgtFrame="_blank" w:history="1">
+      <w:hyperlink r:id="rId41" w:tgtFrame="_blank" w:history="1">
         <w:r>
           <w:rPr>
             <w:rStyle w:val="Hyperlink"/>
@@ -1861,7 +1877,7 @@
       <w:pPr>
         <w:spacing w:after="0"/>
       </w:pPr>
-      <w:hyperlink r:id="rId40" w:history="1">
+      <w:hyperlink r:id="rId42" w:history="1">
         <w:r>
           <w:rPr>
             <w:rStyle w:val="Hyperlink"/>
@@ -1877,7 +1893,7 @@
       <w:pPr>
         <w:spacing w:after="0"/>
       </w:pPr>
-      <w:hyperlink r:id="rId41" w:history="1">
+      <w:hyperlink r:id="rId43" w:history="1">
         <w:r>
           <w:rPr>
             <w:rStyle w:val="Hyperlink"/>
@@ -1920,7 +1936,7 @@
       <w:pPr>
         <w:spacing w:after="0"/>
       </w:pPr>
-      <w:hyperlink r:id="rId42" w:history="1">
+      <w:hyperlink r:id="rId44" w:history="1">
         <w:r>
           <w:rPr>
             <w:rStyle w:val="Hyperlink"/>
@@ -1969,7 +1985,7 @@
       <w:pPr>
         <w:spacing w:after="0"/>
       </w:pPr>
-      <w:hyperlink r:id="rId43" w:history="1">
+      <w:hyperlink r:id="rId45" w:history="1">
         <w:r>
           <w:rPr>
             <w:rStyle w:val="Hyperlink"/>
@@ -2029,7 +2045,7 @@
       <w:pPr>
         <w:spacing w:after="0"/>
       </w:pPr>
-      <w:hyperlink r:id="rId44" w:history="1">
+      <w:hyperlink r:id="rId46" w:history="1">
         <w:r>
           <w:rPr>
             <w:rStyle w:val="Hyperlink"/>
@@ -2964,6 +2980,7 @@
               <w:spacing w:after="0"/>
             </w:pPr>
             <w:r>
+              <w:lastRenderedPageBreak/>
               <w:t>K</w:t>
             </w:r>
           </w:p>
@@ -3130,7 +3147,6 @@
               <w:spacing w:after="0"/>
             </w:pPr>
             <w:r>
-              <w:lastRenderedPageBreak/>
               <w:t>M</w:t>
             </w:r>
           </w:p>
@@ -4186,7 +4202,7 @@
             <w:r>
               <w:t>OMEGA (oh-MAY-guh) Last letter of the Greek alphabet. The lower-case ω denotes the smallest </w:t>
             </w:r>
-            <w:hyperlink r:id="rId45" w:history="1">
+            <w:hyperlink r:id="rId47" w:history="1">
               <w:r>
                 <w:rPr>
                   <w:rStyle w:val="Hyperlink"/>
@@ -4197,7 +4213,7 @@
             <w:r>
               <w:t> ordinal in set-theory, isomorphic to the set of </w:t>
             </w:r>
-            <w:hyperlink r:id="rId46" w:history="1">
+            <w:hyperlink r:id="rId48" w:history="1">
               <w:r>
                 <w:rPr>
                   <w:rStyle w:val="Hyperlink"/>
@@ -4239,7 +4255,7 @@
                     </pic:cNvPicPr>
                   </pic:nvPicPr>
                   <pic:blipFill>
-                    <a:blip r:embed="rId47"/>
+                    <a:blip r:embed="rId49"/>
                     <a:srcRect/>
                     <a:stretch>
                       <a:fillRect/>
@@ -4300,7 +4316,7 @@
                     </pic:cNvPicPr>
                   </pic:nvPicPr>
                   <pic:blipFill>
-                    <a:blip r:embed="rId48"/>
+                    <a:blip r:embed="rId50"/>
                     <a:srcRect/>
                     <a:stretch>
                       <a:fillRect/>
@@ -4330,12 +4346,12 @@
       </w:r>
     </w:p>
     <w:sectPr>
-      <w:headerReference w:type="even" r:id="rId49"/>
-      <w:headerReference w:type="default" r:id="rId50"/>
-      <w:footerReference w:type="even" r:id="rId51"/>
-      <w:footerReference w:type="default" r:id="rId52"/>
-      <w:headerReference w:type="first" r:id="rId53"/>
-      <w:footerReference w:type="first" r:id="rId54"/>
+      <w:headerReference w:type="even" r:id="rId51"/>
+      <w:headerReference w:type="default" r:id="rId52"/>
+      <w:footerReference w:type="even" r:id="rId53"/>
+      <w:footerReference w:type="default" r:id="rId54"/>
+      <w:headerReference w:type="first" r:id="rId55"/>
+      <w:footerReference w:type="first" r:id="rId56"/>
       <w:pgSz w:w="12240" w:h="15840"/>
       <w:pgMar w:top="1440" w:right="1440" w:bottom="1440" w:left="1440" w:header="720" w:footer="720" w:gutter="0"/>
       <w:cols w:space="720"/>

</xml_diff>

<commit_message>
Save nbk & README.md changes
</commit_message>
<xml_diff>
--- a/GW_Project_Research.docx
+++ b/GW_Project_Research.docx
@@ -596,6 +596,44 @@
     <w:p>
       <w:pPr>
         <w:spacing w:after="0"/>
+      </w:pPr>
+      <w:r>
+        <w:rPr>
+          <w:b/>
+        </w:rPr>
+        <w:t>Aurora Notebook Names:</w:t>
+      </w:r>
+      <w:r>
+        <w:t xml:space="preserve"> </w:t>
+      </w:r>
+      <w:r>
+        <w:t>GW-co2-clean   and  GW-corr-plots</w:t>
+      </w:r>
+    </w:p>
+    <w:p>
+      <w:pPr>
+        <w:spacing w:after="0"/>
+        <w:rPr>
+          <w:b/>
+        </w:rPr>
+      </w:pPr>
+    </w:p>
+    <w:p>
+      <w:pPr>
+        <w:spacing w:after="0"/>
+      </w:pPr>
+      <w:r>
+        <w:t>GW-co2-clean   and  GW-corr-plots</w:t>
+      </w:r>
+    </w:p>
+    <w:p>
+      <w:pPr>
+        <w:spacing w:after="0"/>
+      </w:pPr>
+    </w:p>
+    <w:p>
+      <w:pPr>
+        <w:spacing w:after="0"/>
         <w:rPr>
           <w:b/>
           <w:sz w:val="28"/>
@@ -845,6 +883,7 @@
         <w:ind w:left="360"/>
       </w:pPr>
       <w:r>
+        <w:lastRenderedPageBreak/>
         <w:t>lag_plot(data)</w:t>
       </w:r>
     </w:p>
@@ -882,7 +921,6 @@
           <w:sz w:val="28"/>
           <w:szCs w:val="28"/>
         </w:rPr>
-        <w:lastRenderedPageBreak/>
         <w:t xml:space="preserve">Charts and </w:t>
       </w:r>
       <w:r>
@@ -1296,6 +1334,11 @@
     <w:p>
       <w:pPr>
         <w:spacing w:after="0"/>
+      </w:pPr>
+    </w:p>
+    <w:p>
+      <w:pPr>
+        <w:spacing w:after="0"/>
         <w:rPr>
           <w:b/>
           <w:sz w:val="28"/>
@@ -1347,7 +1390,6 @@
         <w:rPr>
           <w:b/>
         </w:rPr>
-        <w:lastRenderedPageBreak/>
         <w:t>Bill Nye</w:t>
       </w:r>
       <w:r>
@@ -1827,6 +1869,16 @@
           <w:t>https://catal og.data.gov/dataset?tags=global-warming</w:t>
         </w:r>
       </w:hyperlink>
+    </w:p>
+    <w:p>
+      <w:pPr>
+        <w:spacing w:after="0"/>
+      </w:pPr>
+    </w:p>
+    <w:p>
+      <w:pPr>
+        <w:spacing w:after="0"/>
+      </w:pPr>
     </w:p>
     <w:p>
       <w:pPr>
@@ -2613,7 +2665,11 @@
               <w:t>∈</w:t>
             </w:r>
             <w:r>
-              <w:t>, is used as the “set membership” symbol.</w:t>
+              <w:t xml:space="preserve">, is used as the “set </w:t>
+            </w:r>
+            <w:r>
+              <w:lastRenderedPageBreak/>
+              <w:t>membership” symbol.</w:t>
             </w:r>
           </w:p>
         </w:tc>
@@ -2642,6 +2698,7 @@
               <w:spacing w:after="0"/>
             </w:pPr>
             <w:r>
+              <w:lastRenderedPageBreak/>
               <w:t>Z</w:t>
             </w:r>
           </w:p>
@@ -2974,7 +3031,6 @@
               <w:spacing w:after="0"/>
             </w:pPr>
             <w:r>
-              <w:lastRenderedPageBreak/>
               <w:t>K</w:t>
             </w:r>
           </w:p>

</xml_diff>

<commit_message>
document, clean up, reorg files and folders
</commit_message>
<xml_diff>
--- a/GW_Project_Research.docx
+++ b/GW_Project_Research.docx
@@ -39,28 +39,17 @@
         <w:spacing w:after="0"/>
         <w:rPr>
           <w:b/>
-        </w:rPr>
-      </w:pPr>
-      <w:r>
-        <w:rPr>
-          <w:b/>
-          <w:highlight w:val="yellow"/>
-        </w:rPr>
-        <w:t xml:space="preserve">Heroku </w:t>
-      </w:r>
-      <w:r>
-        <w:rPr>
-          <w:b/>
-          <w:highlight w:val="yellow"/>
-        </w:rPr>
-        <w:t>D3</w:t>
-      </w:r>
-      <w:r>
-        <w:rPr>
-          <w:b/>
-          <w:highlight w:val="yellow"/>
-        </w:rPr>
-        <w:t xml:space="preserve"> app:</w:t>
+          <w:sz w:val="28"/>
+          <w:szCs w:val="28"/>
+        </w:rPr>
+      </w:pPr>
+      <w:r>
+        <w:rPr>
+          <w:b/>
+          <w:sz w:val="28"/>
+          <w:szCs w:val="28"/>
+        </w:rPr>
+        <w:t>Heroku D3 app:</w:t>
       </w:r>
     </w:p>
     <w:p>
@@ -71,7 +60,16 @@
         <w:t>https://project-gw.herokuapp.com/</w:t>
       </w:r>
     </w:p>
-    <w:p/>
+    <w:p>
+      <w:pPr>
+        <w:spacing w:after="0"/>
+        <w:rPr>
+          <w:b/>
+          <w:sz w:val="28"/>
+          <w:szCs w:val="28"/>
+        </w:rPr>
+      </w:pPr>
+    </w:p>
     <w:p>
       <w:pPr>
         <w:spacing w:after="0"/>
@@ -530,7 +528,13 @@
         <w:spacing w:after="0"/>
       </w:pPr>
       <w:r>
-        <w:t xml:space="preserve"> Total CO2 emissions from fossil-fuels and cement production (metric tons of C</w:t>
+        <w:t xml:space="preserve"> Total CO2 emissions from fossil-fuels and cement production (</w:t>
+      </w:r>
+      <w:r>
+        <w:t xml:space="preserve">thousand </w:t>
+      </w:r>
+      <w:r>
+        <w:t>metric tons of C</w:t>
       </w:r>
       <w:r>
         <w:t>O2</w:t>
@@ -606,24 +610,22 @@
       <w:r>
         <w:t xml:space="preserve"> </w:t>
       </w:r>
-      <w:r>
-        <w:t>GW-co2-clean   and  GW-corr-plots</w:t>
-      </w:r>
-    </w:p>
-    <w:p>
-      <w:pPr>
-        <w:spacing w:after="0"/>
-        <w:rPr>
-          <w:b/>
-        </w:rPr>
-      </w:pPr>
-    </w:p>
-    <w:p>
-      <w:pPr>
-        <w:spacing w:after="0"/>
-      </w:pPr>
-      <w:r>
-        <w:t>GW-co2-clean   and  GW-corr-plots</w:t>
+    </w:p>
+    <w:p>
+      <w:pPr>
+        <w:spacing w:after="0"/>
+      </w:pPr>
+      <w:r>
+        <w:t>GW-co2-clean</w:t>
+      </w:r>
+      <w:r>
+        <w:t>.ipynb</w:t>
+      </w:r>
+      <w:r>
+        <w:t xml:space="preserve">   and  GW-corr-plots</w:t>
+      </w:r>
+      <w:r>
+        <w:t>.ipynb</w:t>
       </w:r>
     </w:p>
     <w:p>
@@ -883,16 +885,16 @@
         <w:ind w:left="360"/>
       </w:pPr>
       <w:r>
+        <w:t>lag_plot(data)</w:t>
+      </w:r>
+    </w:p>
+    <w:p>
+      <w:pPr>
+        <w:spacing w:after="0"/>
+        <w:ind w:left="360"/>
+      </w:pPr>
+      <w:r>
         <w:lastRenderedPageBreak/>
-        <w:t>lag_plot(data)</w:t>
-      </w:r>
-    </w:p>
-    <w:p>
-      <w:pPr>
-        <w:spacing w:after="0"/>
-        <w:ind w:left="360"/>
-      </w:pPr>
-      <w:r>
         <w:t>plt.show()</w:t>
       </w:r>
     </w:p>
@@ -2665,11 +2667,7 @@
               <w:t>∈</w:t>
             </w:r>
             <w:r>
-              <w:t xml:space="preserve">, is used as the “set </w:t>
-            </w:r>
-            <w:r>
-              <w:lastRenderedPageBreak/>
-              <w:t>membership” symbol.</w:t>
+              <w:t>, is used as the “set membership” symbol.</w:t>
             </w:r>
           </w:p>
         </w:tc>

</xml_diff>

<commit_message>
Save html and css changes
</commit_message>
<xml_diff>
--- a/GW_Project_Research.docx
+++ b/GW_Project_Research.docx
@@ -1537,9 +1537,6 @@
     <w:p>
       <w:pPr>
         <w:spacing w:after="0"/>
-        <w:rPr>
-          <w:b/>
-        </w:rPr>
       </w:pPr>
     </w:p>
     <w:p>
@@ -1557,6 +1554,95 @@
           <w:sz w:val="28"/>
           <w:szCs w:val="28"/>
         </w:rPr>
+        <w:t>How many data scientists does it take to change a light bulb?</w:t>
+      </w:r>
+    </w:p>
+    <w:p>
+      <w:pPr>
+        <w:spacing w:after="0"/>
+      </w:pPr>
+      <w:r>
+        <w:rPr>
+          <w:b/>
+        </w:rPr>
+        <w:t>How many data scientists does it take to change a light bulb?</w:t>
+      </w:r>
+      <w:r>
+        <w:t xml:space="preserve"> Answer: 101. A hundred to build a scalable middleware infrastructure for managing multiple applications, fitting types, light bulb technologies and different wattages, and to build a schema or ontology to identify the relationships between these. One to change the light bulb.</w:t>
+      </w:r>
+    </w:p>
+    <w:p>
+      <w:pPr>
+        <w:spacing w:after="0"/>
+      </w:pPr>
+    </w:p>
+    <w:p>
+      <w:pPr>
+        <w:spacing w:after="0"/>
+      </w:pPr>
+    </w:p>
+    <w:p>
+      <w:pPr>
+        <w:spacing w:after="0"/>
+        <w:rPr>
+          <w:b/>
+        </w:rPr>
+      </w:pPr>
+      <w:r>
+        <w:rPr>
+          <w:b/>
+        </w:rPr>
+        <w:t>What's your impact? - article on sources of CO2</w:t>
+      </w:r>
+    </w:p>
+    <w:p>
+      <w:pPr>
+        <w:spacing w:after="0"/>
+      </w:pPr>
+      <w:hyperlink r:id="rId31" w:history="1">
+        <w:r>
+          <w:rPr>
+            <w:rStyle w:val="Hyperlink"/>
+          </w:rPr>
+          <w:t>https://whatsyourimpact.org/gre</w:t>
+        </w:r>
+        <w:r>
+          <w:rPr>
+            <w:rStyle w:val="Hyperlink"/>
+          </w:rPr>
+          <w:t>e</w:t>
+        </w:r>
+        <w:r>
+          <w:rPr>
+            <w:rStyle w:val="Hyperlink"/>
+          </w:rPr>
+          <w:t>nhouse-gases/carbon-dioxide-emissions</w:t>
+        </w:r>
+      </w:hyperlink>
+    </w:p>
+    <w:p>
+      <w:pPr>
+        <w:spacing w:after="0"/>
+        <w:rPr>
+          <w:b/>
+        </w:rPr>
+      </w:pPr>
+    </w:p>
+    <w:p>
+      <w:pPr>
+        <w:spacing w:after="0"/>
+        <w:rPr>
+          <w:b/>
+          <w:sz w:val="28"/>
+          <w:szCs w:val="28"/>
+        </w:rPr>
+      </w:pPr>
+      <w:r>
+        <w:rPr>
+          <w:b/>
+          <w:sz w:val="28"/>
+          <w:szCs w:val="28"/>
+        </w:rPr>
         <w:t>Links for the GW Home Page:</w:t>
       </w:r>
     </w:p>
@@ -1578,7 +1664,7 @@
       <w:pPr>
         <w:spacing w:after="0"/>
       </w:pPr>
-      <w:hyperlink r:id="rId31" w:history="1">
+      <w:hyperlink r:id="rId32" w:history="1">
         <w:r>
           <w:rPr>
             <w:rStyle w:val="Hyperlink"/>
@@ -1605,7 +1691,7 @@
       <w:pPr>
         <w:spacing w:after="0"/>
       </w:pPr>
-      <w:hyperlink r:id="rId32" w:history="1">
+      <w:hyperlink r:id="rId33" w:history="1">
         <w:r>
           <w:rPr>
             <w:rStyle w:val="Hyperlink"/>
@@ -1632,7 +1718,7 @@
       <w:pPr>
         <w:spacing w:after="0"/>
       </w:pPr>
-      <w:hyperlink r:id="rId33" w:history="1">
+      <w:hyperlink r:id="rId34" w:history="1">
         <w:r>
           <w:rPr>
             <w:rStyle w:val="Hyperlink"/>
@@ -1695,7 +1781,7 @@
       <w:r>
         <w:t> is an American news website. It is a project of the </w:t>
       </w:r>
-      <w:hyperlink r:id="rId34" w:anchor="Center_for_American_Progress_Action_Fund" w:tooltip="Center for American Progress" w:history="1">
+      <w:hyperlink r:id="rId35" w:anchor="Center_for_American_Progress_Action_Fund" w:tooltip="Center for American Progress" w:history="1">
         <w:r>
           <w:rPr>
             <w:rStyle w:val="Hyperlink"/>
@@ -1706,7 +1792,7 @@
       <w:r>
         <w:t> (CAP Action), a </w:t>
       </w:r>
-      <w:hyperlink r:id="rId35" w:tooltip="Progressivism in the United States" w:history="1">
+      <w:hyperlink r:id="rId36" w:tooltip="Progressivism in the United States" w:history="1">
         <w:r>
           <w:rPr>
             <w:rStyle w:val="Hyperlink"/>
@@ -1744,7 +1830,7 @@
       <w:pPr>
         <w:spacing w:after="0"/>
       </w:pPr>
-      <w:hyperlink r:id="rId36" w:history="1">
+      <w:hyperlink r:id="rId37" w:history="1">
         <w:r>
           <w:rPr>
             <w:rStyle w:val="Hyperlink"/>
@@ -1769,6 +1855,7 @@
         <w:spacing w:after="0"/>
       </w:pPr>
       <w:r>
+        <w:lastRenderedPageBreak/>
         <w:t>What defined a denier? The researchers classified as a denier any lawmaker who: has questioned or denied the scientific consensus behind human-caused climate change; answered climate questions with the “I’m not a scientist” dodge; claimed the climate is always changing (as a way to dodge the implications of human-caused warming); failed to acknowledge that climate change is a serious threat; or questioned the extent to which human beings contribute to global climate change.</w:t>
       </w:r>
     </w:p>
@@ -1812,7 +1899,7 @@
       <w:pPr>
         <w:spacing w:after="0"/>
       </w:pPr>
-      <w:hyperlink r:id="rId37" w:tgtFrame="_blank" w:history="1">
+      <w:hyperlink r:id="rId38" w:tgtFrame="_blank" w:history="1">
         <w:r>
           <w:rPr>
             <w:rStyle w:val="Hyperlink"/>
@@ -1825,7 +1912,7 @@
       <w:r>
         <w:br/>
       </w:r>
-      <w:hyperlink r:id="rId38" w:tgtFrame="_blank" w:history="1">
+      <w:hyperlink r:id="rId39" w:tgtFrame="_blank" w:history="1">
         <w:r>
           <w:rPr>
             <w:rStyle w:val="Hyperlink"/>
@@ -1838,7 +1925,7 @@
       <w:r>
         <w:br/>
       </w:r>
-      <w:hyperlink r:id="rId39" w:tgtFrame="_blank" w:history="1">
+      <w:hyperlink r:id="rId40" w:tgtFrame="_blank" w:history="1">
         <w:r>
           <w:rPr>
             <w:rStyle w:val="Hyperlink"/>
@@ -1848,7 +1935,7 @@
           <w:t>https://www.ncdc.noaa.gov/cdo-web/webservices/v2</w:t>
         </w:r>
       </w:hyperlink>
-      <w:hyperlink r:id="rId40" w:tgtFrame="_blank" w:history="1">
+      <w:hyperlink r:id="rId41" w:tgtFrame="_blank" w:history="1">
         <w:r>
           <w:rPr>
             <w:rStyle w:val="Hyperlink"/>
@@ -1861,7 +1948,7 @@
       <w:r>
         <w:t> </w:t>
       </w:r>
-      <w:hyperlink r:id="rId41" w:tgtFrame="_blank" w:history="1">
+      <w:hyperlink r:id="rId42" w:tgtFrame="_blank" w:history="1">
         <w:r>
           <w:rPr>
             <w:rStyle w:val="Hyperlink"/>
@@ -1925,7 +2012,7 @@
       <w:pPr>
         <w:spacing w:after="0"/>
       </w:pPr>
-      <w:hyperlink r:id="rId42" w:history="1">
+      <w:hyperlink r:id="rId43" w:history="1">
         <w:r>
           <w:rPr>
             <w:rStyle w:val="Hyperlink"/>
@@ -1941,7 +2028,7 @@
       <w:pPr>
         <w:spacing w:after="0"/>
       </w:pPr>
-      <w:hyperlink r:id="rId43" w:history="1">
+      <w:hyperlink r:id="rId44" w:history="1">
         <w:r>
           <w:rPr>
             <w:rStyle w:val="Hyperlink"/>
@@ -1984,7 +2071,7 @@
       <w:pPr>
         <w:spacing w:after="0"/>
       </w:pPr>
-      <w:hyperlink r:id="rId44" w:history="1">
+      <w:hyperlink r:id="rId45" w:history="1">
         <w:r>
           <w:rPr>
             <w:rStyle w:val="Hyperlink"/>
@@ -2033,7 +2120,7 @@
       <w:pPr>
         <w:spacing w:after="0"/>
       </w:pPr>
-      <w:hyperlink r:id="rId45" w:history="1">
+      <w:hyperlink r:id="rId46" w:history="1">
         <w:r>
           <w:rPr>
             <w:rStyle w:val="Hyperlink"/>
@@ -2093,7 +2180,7 @@
       <w:pPr>
         <w:spacing w:after="0"/>
       </w:pPr>
-      <w:hyperlink r:id="rId46" w:history="1">
+      <w:hyperlink r:id="rId47" w:history="1">
         <w:r>
           <w:rPr>
             <w:rStyle w:val="Hyperlink"/>
@@ -2176,6 +2263,7 @@
               <w:spacing w:after="0"/>
             </w:pPr>
             <w:r>
+              <w:lastRenderedPageBreak/>
               <w:t>CAP</w:t>
             </w:r>
           </w:p>
@@ -2208,6 +2296,7 @@
               <w:spacing w:after="0"/>
             </w:pPr>
             <w:r>
+              <w:lastRenderedPageBreak/>
               <w:t>lower</w:t>
             </w:r>
           </w:p>
@@ -2240,6 +2329,7 @@
               <w:spacing w:after="0"/>
             </w:pPr>
             <w:r>
+              <w:lastRenderedPageBreak/>
               <w:t>NAME (pronunciation) Description.</w:t>
             </w:r>
           </w:p>
@@ -2269,6 +2359,7 @@
               <w:spacing w:after="0"/>
             </w:pPr>
             <w:r>
+              <w:lastRenderedPageBreak/>
               <w:t>A</w:t>
             </w:r>
           </w:p>
@@ -2696,7 +2787,6 @@
               <w:spacing w:after="0"/>
             </w:pPr>
             <w:r>
-              <w:lastRenderedPageBreak/>
               <w:t>Z</w:t>
             </w:r>
           </w:p>
@@ -3942,6 +4032,7 @@
               <w:spacing w:after="0"/>
             </w:pPr>
             <w:r>
+              <w:lastRenderedPageBreak/>
               <w:t>Φ</w:t>
             </w:r>
           </w:p>
@@ -4250,7 +4341,7 @@
             <w:r>
               <w:t>OMEGA (oh-MAY-guh) Last letter of the Greek alphabet. The lower-case ω denotes the smallest </w:t>
             </w:r>
-            <w:hyperlink r:id="rId47" w:history="1">
+            <w:hyperlink r:id="rId48" w:history="1">
               <w:r>
                 <w:rPr>
                   <w:rStyle w:val="Hyperlink"/>
@@ -4261,7 +4352,7 @@
             <w:r>
               <w:t> ordinal in set-theory, isomorphic to the set of </w:t>
             </w:r>
-            <w:hyperlink r:id="rId48" w:history="1">
+            <w:hyperlink r:id="rId49" w:history="1">
               <w:r>
                 <w:rPr>
                   <w:rStyle w:val="Hyperlink"/>
@@ -4284,7 +4375,6 @@
         <w:rPr>
           <w:noProof/>
         </w:rPr>
-        <w:lastRenderedPageBreak/>
         <w:drawing>
           <wp:inline distT="0" distB="0" distL="0" distR="0">
             <wp:extent cx="5943600" cy="4288420"/>
@@ -4303,7 +4393,7 @@
                     </pic:cNvPicPr>
                   </pic:nvPicPr>
                   <pic:blipFill>
-                    <a:blip r:embed="rId49"/>
+                    <a:blip r:embed="rId50"/>
                     <a:srcRect/>
                     <a:stretch>
                       <a:fillRect/>
@@ -4364,7 +4454,7 @@
                     </pic:cNvPicPr>
                   </pic:nvPicPr>
                   <pic:blipFill>
-                    <a:blip r:embed="rId50"/>
+                    <a:blip r:embed="rId51"/>
                     <a:srcRect/>
                     <a:stretch>
                       <a:fillRect/>
@@ -4394,12 +4484,12 @@
       </w:r>
     </w:p>
     <w:sectPr>
-      <w:headerReference w:type="even" r:id="rId51"/>
-      <w:headerReference w:type="default" r:id="rId52"/>
-      <w:footerReference w:type="even" r:id="rId53"/>
-      <w:footerReference w:type="default" r:id="rId54"/>
-      <w:headerReference w:type="first" r:id="rId55"/>
-      <w:footerReference w:type="first" r:id="rId56"/>
+      <w:headerReference w:type="even" r:id="rId52"/>
+      <w:headerReference w:type="default" r:id="rId53"/>
+      <w:footerReference w:type="even" r:id="rId54"/>
+      <w:footerReference w:type="default" r:id="rId55"/>
+      <w:headerReference w:type="first" r:id="rId56"/>
+      <w:footerReference w:type="first" r:id="rId57"/>
       <w:pgSz w:w="12240" w:h="15840"/>
       <w:pgMar w:top="1440" w:right="1440" w:bottom="1440" w:left="1440" w:header="720" w:footer="720" w:gutter="0"/>
       <w:cols w:space="720"/>
@@ -5181,7 +5271,6 @@
   <w:style w:type="character" w:default="1" w:styleId="DefaultParagraphFont">
     <w:name w:val="Default Paragraph Font"/>
     <w:uiPriority w:val="1"/>
-    <w:semiHidden/>
     <w:unhideWhenUsed/>
   </w:style>
   <w:style w:type="table" w:default="1" w:styleId="TableNormal">

</xml_diff>